<commit_message>
Updated Titles and Files
</commit_message>
<xml_diff>
--- a/files/REspinozaResume.docx
+++ b/files/REspinozaResume.docx
@@ -1,6 +1,6 @@
 
 <file path=word/document.xml><?xml version="1.0" encoding="utf-8"?>
-<w:document xmlns:wpc="http://schemas.microsoft.com/office/word/2010/wordprocessingCanvas" xmlns:mc="http://schemas.openxmlformats.org/markup-compatibility/2006" xmlns:o="urn:schemas-microsoft-com:office:office" xmlns:r="http://schemas.openxmlformats.org/officeDocument/2006/relationships" xmlns:m="http://schemas.openxmlformats.org/officeDocument/2006/math" xmlns:v="urn:schemas-microsoft-com:vml" xmlns:wp14="http://schemas.microsoft.com/office/word/2010/wordprocessingDrawing" xmlns:wp="http://schemas.openxmlformats.org/drawingml/2006/wordprocessingDrawing" xmlns:w10="urn:schemas-microsoft-com:office:word" xmlns:w="http://schemas.openxmlformats.org/wordprocessingml/2006/main" xmlns:w14="http://schemas.microsoft.com/office/word/2010/wordml" xmlns:w15="http://schemas.microsoft.com/office/word/2012/wordml" xmlns:wpg="http://schemas.microsoft.com/office/word/2010/wordprocessingGroup" xmlns:wpi="http://schemas.microsoft.com/office/word/2010/wordprocessingInk" xmlns:wne="http://schemas.microsoft.com/office/word/2006/wordml" xmlns:wps="http://schemas.microsoft.com/office/word/2010/wordprocessingShape" mc:Ignorable="w14 w15 wp14">
+<w:document xmlns:wpc="http://schemas.microsoft.com/office/word/2010/wordprocessingCanvas" xmlns:cx="http://schemas.microsoft.com/office/drawing/2014/chartex" xmlns:cx1="http://schemas.microsoft.com/office/drawing/2015/9/8/chartex" xmlns:cx2="http://schemas.microsoft.com/office/drawing/2015/10/21/chartex" xmlns:cx3="http://schemas.microsoft.com/office/drawing/2016/5/9/chartex" xmlns:cx4="http://schemas.microsoft.com/office/drawing/2016/5/10/chartex" xmlns:cx5="http://schemas.microsoft.com/office/drawing/2016/5/11/chartex" xmlns:cx6="http://schemas.microsoft.com/office/drawing/2016/5/12/chartex" xmlns:cx7="http://schemas.microsoft.com/office/drawing/2016/5/13/chartex" xmlns:cx8="http://schemas.microsoft.com/office/drawing/2016/5/14/chartex" xmlns:mc="http://schemas.openxmlformats.org/markup-compatibility/2006" xmlns:aink="http://schemas.microsoft.com/office/drawing/2016/ink" xmlns:am3d="http://schemas.microsoft.com/office/drawing/2017/model3d" xmlns:o="urn:schemas-microsoft-com:office:office" xmlns:r="http://schemas.openxmlformats.org/officeDocument/2006/relationships" xmlns:m="http://schemas.openxmlformats.org/officeDocument/2006/math" xmlns:v="urn:schemas-microsoft-com:vml" xmlns:wp14="http://schemas.microsoft.com/office/word/2010/wordprocessingDrawing" xmlns:wp="http://schemas.openxmlformats.org/drawingml/2006/wordprocessingDrawing" xmlns:w10="urn:schemas-microsoft-com:office:word" xmlns:w="http://schemas.openxmlformats.org/wordprocessingml/2006/main" xmlns:w14="http://schemas.microsoft.com/office/word/2010/wordml" xmlns:w15="http://schemas.microsoft.com/office/word/2012/wordml" xmlns:w16cid="http://schemas.microsoft.com/office/word/2016/wordml/cid" xmlns:w16se="http://schemas.microsoft.com/office/word/2015/wordml/symex" xmlns:wpg="http://schemas.microsoft.com/office/word/2010/wordprocessingGroup" xmlns:wpi="http://schemas.microsoft.com/office/word/2010/wordprocessingInk" xmlns:wne="http://schemas.microsoft.com/office/word/2006/wordml" xmlns:wps="http://schemas.microsoft.com/office/word/2010/wordprocessingShape" mc:Ignorable="w14 w15 w16se w16cid wp14">
   <w:body>
     <w:p>
       <w:pPr>
@@ -42,27 +42,25 @@
           <w:sz w:val="20"/>
           <w:szCs w:val="20"/>
         </w:rPr>
-        <w:t xml:space="preserve">I’m a programmer with over </w:t>
-      </w:r>
-      <w:bookmarkStart w:id="0" w:name="_GoBack"/>
-      <w:r>
-        <w:rPr>
-          <w:rFonts w:ascii="Arial" w:eastAsia="Times New Roman" w:hAnsi="Arial" w:cs="Arial"/>
-          <w:color w:val="000000"/>
-          <w:sz w:val="20"/>
-          <w:szCs w:val="20"/>
-        </w:rPr>
-        <w:t xml:space="preserve">four </w:t>
-      </w:r>
-      <w:bookmarkEnd w:id="0"/>
-      <w:r>
-        <w:rPr>
-          <w:rFonts w:ascii="Arial" w:eastAsia="Times New Roman" w:hAnsi="Arial" w:cs="Arial"/>
-          <w:color w:val="000000"/>
-          <w:sz w:val="20"/>
-          <w:szCs w:val="20"/>
-        </w:rPr>
-        <w:t>years of experience in game development, including educational and VR games. I’ve implemented gameplay mechanics that shape the player’s experience.</w:t>
+        <w:t xml:space="preserve">I’m a </w:t>
+      </w:r>
+      <w:r>
+        <w:rPr>
+          <w:rFonts w:ascii="Arial" w:eastAsia="Times New Roman" w:hAnsi="Arial" w:cs="Arial"/>
+          <w:color w:val="000000"/>
+          <w:sz w:val="20"/>
+          <w:szCs w:val="20"/>
+        </w:rPr>
+        <w:t>game developer</w:t>
+      </w:r>
+      <w:r>
+        <w:rPr>
+          <w:rFonts w:ascii="Arial" w:eastAsia="Times New Roman" w:hAnsi="Arial" w:cs="Arial"/>
+          <w:color w:val="000000"/>
+          <w:sz w:val="20"/>
+          <w:szCs w:val="20"/>
+        </w:rPr>
+        <w:t xml:space="preserve"> with over four years of experience in game development, including educational and VR games. I’ve implemented gameplay mechanics that shape the player’s experience.</w:t>
       </w:r>
     </w:p>
     <w:p>
@@ -156,27 +154,7 @@
           <w:sz w:val="20"/>
           <w:szCs w:val="20"/>
         </w:rPr>
-        <w:t xml:space="preserve"> 3, MySQL, Objective-C, </w:t>
-      </w:r>
-      <w:proofErr w:type="gramStart"/>
-      <w:r>
-        <w:rPr>
-          <w:rFonts w:ascii="Arial" w:eastAsia="Times New Roman" w:hAnsi="Arial" w:cs="Arial"/>
-          <w:color w:val="000000"/>
-          <w:sz w:val="20"/>
-          <w:szCs w:val="20"/>
-        </w:rPr>
-        <w:t>HTML</w:t>
-      </w:r>
-      <w:proofErr w:type="gramEnd"/>
-      <w:r>
-        <w:rPr>
-          <w:rFonts w:ascii="Arial" w:eastAsia="Times New Roman" w:hAnsi="Arial" w:cs="Arial"/>
-          <w:color w:val="000000"/>
-          <w:sz w:val="20"/>
-          <w:szCs w:val="20"/>
-        </w:rPr>
-        <w:t>/CSS.</w:t>
+        <w:t xml:space="preserve"> 3, MySQL, Objective-C, HTML/CSS.</w:t>
       </w:r>
     </w:p>
     <w:p>
@@ -206,27 +184,7 @@
           <w:sz w:val="20"/>
           <w:szCs w:val="20"/>
         </w:rPr>
-        <w:t xml:space="preserve">Unreal Engine, Unity, Visual Studio, SFML, Game Maker, Maya, Photoshop, Illustrator, Animate (Flash), </w:t>
-      </w:r>
-      <w:proofErr w:type="spellStart"/>
-      <w:r>
-        <w:rPr>
-          <w:rFonts w:ascii="Arial" w:eastAsia="Times New Roman" w:hAnsi="Arial" w:cs="Arial"/>
-          <w:color w:val="000000"/>
-          <w:sz w:val="20"/>
-          <w:szCs w:val="20"/>
-        </w:rPr>
-        <w:t>GitHub</w:t>
-      </w:r>
-      <w:proofErr w:type="spellEnd"/>
-      <w:r>
-        <w:rPr>
-          <w:rFonts w:ascii="Arial" w:eastAsia="Times New Roman" w:hAnsi="Arial" w:cs="Arial"/>
-          <w:color w:val="000000"/>
-          <w:sz w:val="20"/>
-          <w:szCs w:val="20"/>
-        </w:rPr>
-        <w:t>.</w:t>
+        <w:t>Unreal Engine, Unity, Visual Studio, SFML, Game Maker, Maya, Photoshop, Illustrator, Animate (Flash), GitHub.</w:t>
       </w:r>
     </w:p>
     <w:p>
@@ -420,7 +378,18 @@
           <w:sz w:val="20"/>
           <w:szCs w:val="20"/>
         </w:rPr>
-        <w:t xml:space="preserve">Gameplay Programmer </w:t>
+        <w:t>Game Developer</w:t>
+      </w:r>
+      <w:r>
+        <w:rPr>
+          <w:rFonts w:ascii="Arial" w:eastAsia="Times New Roman" w:hAnsi="Arial" w:cs="Arial"/>
+          <w:b/>
+          <w:bCs/>
+          <w:color w:val="000000"/>
+          <w:sz w:val="20"/>
+          <w:szCs w:val="20"/>
+        </w:rPr>
+        <w:t xml:space="preserve"> </w:t>
       </w:r>
       <w:r>
         <w:rPr>
@@ -432,7 +401,6 @@
         </w:rPr>
         <w:t xml:space="preserve">on </w:t>
       </w:r>
-      <w:proofErr w:type="spellStart"/>
       <w:r>
         <w:rPr>
           <w:rFonts w:ascii="Arial" w:eastAsia="Times New Roman" w:hAnsi="Arial" w:cs="Arial"/>
@@ -442,19 +410,7 @@
           <w:sz w:val="20"/>
           <w:szCs w:val="20"/>
         </w:rPr>
-        <w:t>Spellcasters</w:t>
-      </w:r>
-      <w:proofErr w:type="spellEnd"/>
-      <w:r>
-        <w:rPr>
-          <w:rFonts w:ascii="Arial" w:eastAsia="Times New Roman" w:hAnsi="Arial" w:cs="Arial"/>
-          <w:b/>
-          <w:bCs/>
-          <w:color w:val="000000"/>
-          <w:sz w:val="20"/>
-          <w:szCs w:val="20"/>
-        </w:rPr>
-        <w:t xml:space="preserve"> VR (Team of 7)</w:t>
+        <w:t>Spellcasters VR (Team of 7)</w:t>
       </w:r>
       <w:r>
         <w:rPr>
@@ -612,7 +568,7 @@
           <w:sz w:val="20"/>
           <w:szCs w:val="20"/>
         </w:rPr>
-        <w:t>Creative Director</w:t>
+        <w:t>Lead Game Designer</w:t>
       </w:r>
       <w:r>
         <w:rPr>
@@ -933,7 +889,7 @@
           <w:sz w:val="20"/>
           <w:szCs w:val="20"/>
         </w:rPr>
-        <w:t xml:space="preserve">Programmer </w:t>
+        <w:t xml:space="preserve">Game Developer </w:t>
       </w:r>
       <w:r>
         <w:rPr>
@@ -1168,27 +1124,7 @@
           <w:sz w:val="18"/>
           <w:szCs w:val="18"/>
         </w:rPr>
-        <w:t xml:space="preserve">Balanced gameplay based on </w:t>
-      </w:r>
-      <w:proofErr w:type="spellStart"/>
-      <w:r>
-        <w:rPr>
-          <w:rFonts w:ascii="Arial" w:eastAsia="Times New Roman" w:hAnsi="Arial" w:cs="Arial"/>
-          <w:color w:val="000000"/>
-          <w:sz w:val="18"/>
-          <w:szCs w:val="18"/>
-        </w:rPr>
-        <w:t>playtesting</w:t>
-      </w:r>
-      <w:proofErr w:type="spellEnd"/>
-      <w:r>
-        <w:rPr>
-          <w:rFonts w:ascii="Arial" w:eastAsia="Times New Roman" w:hAnsi="Arial" w:cs="Arial"/>
-          <w:color w:val="000000"/>
-          <w:sz w:val="18"/>
-          <w:szCs w:val="18"/>
-        </w:rPr>
-        <w:t xml:space="preserve"> observations and feedback.</w:t>
+        <w:t>Balanced gameplay based on playtesting observations and feedback.</w:t>
       </w:r>
     </w:p>
     <w:p>
@@ -1233,36 +1169,18 @@
           <w:sz w:val="20"/>
           <w:szCs w:val="20"/>
         </w:rPr>
-        <w:t>Development Lead</w:t>
-      </w:r>
-      <w:r>
-        <w:rPr>
-          <w:rFonts w:ascii="Arial" w:eastAsia="Times New Roman" w:hAnsi="Arial" w:cs="Arial"/>
-          <w:color w:val="000000"/>
-          <w:sz w:val="20"/>
-          <w:szCs w:val="20"/>
-        </w:rPr>
-        <w:t xml:space="preserve"> at </w:t>
-      </w:r>
-      <w:proofErr w:type="spellStart"/>
-      <w:r>
-        <w:rPr>
-          <w:rFonts w:ascii="Arial" w:eastAsia="Times New Roman" w:hAnsi="Arial" w:cs="Arial"/>
-          <w:color w:val="000000"/>
-          <w:sz w:val="20"/>
-          <w:szCs w:val="20"/>
-        </w:rPr>
-        <w:t>Lia</w:t>
-      </w:r>
-      <w:proofErr w:type="spellEnd"/>
-      <w:r>
-        <w:rPr>
-          <w:rFonts w:ascii="Arial" w:eastAsia="Times New Roman" w:hAnsi="Arial" w:cs="Arial"/>
-          <w:color w:val="000000"/>
-          <w:sz w:val="20"/>
-          <w:szCs w:val="20"/>
-        </w:rPr>
-        <w:t xml:space="preserve"> Educational Systems in Tijuana, Mexico. Aug 2012 to Sept 2016.</w:t>
+        <w:t>Lead Game Developer</w:t>
+      </w:r>
+      <w:bookmarkStart w:id="0" w:name="_GoBack"/>
+      <w:bookmarkEnd w:id="0"/>
+      <w:r>
+        <w:rPr>
+          <w:rFonts w:ascii="Arial" w:eastAsia="Times New Roman" w:hAnsi="Arial" w:cs="Arial"/>
+          <w:color w:val="000000"/>
+          <w:sz w:val="20"/>
+          <w:szCs w:val="20"/>
+        </w:rPr>
+        <w:t xml:space="preserve"> at Lia Educational Systems in Tijuana, Mexico. Aug 2012 to Sept 2016.</w:t>
       </w:r>
     </w:p>
     <w:p>
@@ -1281,27 +1199,7 @@
           <w:sz w:val="20"/>
           <w:szCs w:val="20"/>
         </w:rPr>
-        <w:t xml:space="preserve">Club </w:t>
-      </w:r>
-      <w:proofErr w:type="spellStart"/>
-      <w:r>
-        <w:rPr>
-          <w:rFonts w:ascii="Arial" w:eastAsia="Times New Roman" w:hAnsi="Arial" w:cs="Arial"/>
-          <w:color w:val="000000"/>
-          <w:sz w:val="20"/>
-          <w:szCs w:val="20"/>
-        </w:rPr>
-        <w:t>Lia</w:t>
-      </w:r>
-      <w:proofErr w:type="spellEnd"/>
-      <w:r>
-        <w:rPr>
-          <w:rFonts w:ascii="Arial" w:eastAsia="Times New Roman" w:hAnsi="Arial" w:cs="Arial"/>
-          <w:color w:val="000000"/>
-          <w:sz w:val="20"/>
-          <w:szCs w:val="20"/>
-        </w:rPr>
-        <w:t xml:space="preserve"> is an educational platform for preschool and elementary learning.</w:t>
+        <w:t>Club Lia is an educational platform for preschool and elementary learning.</w:t>
       </w:r>
     </w:p>
     <w:p>
@@ -1578,7 +1476,7 @@
 </file>
 
 <file path=word/endnotes.xml><?xml version="1.0" encoding="utf-8"?>
-<w:endnotes xmlns:wpc="http://schemas.microsoft.com/office/word/2010/wordprocessingCanvas" xmlns:mc="http://schemas.openxmlformats.org/markup-compatibility/2006" xmlns:o="urn:schemas-microsoft-com:office:office" xmlns:r="http://schemas.openxmlformats.org/officeDocument/2006/relationships" xmlns:m="http://schemas.openxmlformats.org/officeDocument/2006/math" xmlns:v="urn:schemas-microsoft-com:vml" xmlns:wp14="http://schemas.microsoft.com/office/word/2010/wordprocessingDrawing" xmlns:wp="http://schemas.openxmlformats.org/drawingml/2006/wordprocessingDrawing" xmlns:w10="urn:schemas-microsoft-com:office:word" xmlns:w="http://schemas.openxmlformats.org/wordprocessingml/2006/main" xmlns:w14="http://schemas.microsoft.com/office/word/2010/wordml" xmlns:w15="http://schemas.microsoft.com/office/word/2012/wordml" xmlns:wpg="http://schemas.microsoft.com/office/word/2010/wordprocessingGroup" xmlns:wpi="http://schemas.microsoft.com/office/word/2010/wordprocessingInk" xmlns:wne="http://schemas.microsoft.com/office/word/2006/wordml" xmlns:wps="http://schemas.microsoft.com/office/word/2010/wordprocessingShape" mc:Ignorable="w14 w15 wp14">
+<w:endnotes xmlns:wpc="http://schemas.microsoft.com/office/word/2010/wordprocessingCanvas" xmlns:cx="http://schemas.microsoft.com/office/drawing/2014/chartex" xmlns:cx1="http://schemas.microsoft.com/office/drawing/2015/9/8/chartex" xmlns:cx2="http://schemas.microsoft.com/office/drawing/2015/10/21/chartex" xmlns:cx3="http://schemas.microsoft.com/office/drawing/2016/5/9/chartex" xmlns:cx4="http://schemas.microsoft.com/office/drawing/2016/5/10/chartex" xmlns:cx5="http://schemas.microsoft.com/office/drawing/2016/5/11/chartex" xmlns:cx6="http://schemas.microsoft.com/office/drawing/2016/5/12/chartex" xmlns:cx7="http://schemas.microsoft.com/office/drawing/2016/5/13/chartex" xmlns:cx8="http://schemas.microsoft.com/office/drawing/2016/5/14/chartex" xmlns:mc="http://schemas.openxmlformats.org/markup-compatibility/2006" xmlns:aink="http://schemas.microsoft.com/office/drawing/2016/ink" xmlns:am3d="http://schemas.microsoft.com/office/drawing/2017/model3d" xmlns:o="urn:schemas-microsoft-com:office:office" xmlns:r="http://schemas.openxmlformats.org/officeDocument/2006/relationships" xmlns:m="http://schemas.openxmlformats.org/officeDocument/2006/math" xmlns:v="urn:schemas-microsoft-com:vml" xmlns:wp14="http://schemas.microsoft.com/office/word/2010/wordprocessingDrawing" xmlns:wp="http://schemas.openxmlformats.org/drawingml/2006/wordprocessingDrawing" xmlns:w10="urn:schemas-microsoft-com:office:word" xmlns:w="http://schemas.openxmlformats.org/wordprocessingml/2006/main" xmlns:w14="http://schemas.microsoft.com/office/word/2010/wordml" xmlns:w15="http://schemas.microsoft.com/office/word/2012/wordml" xmlns:w16cid="http://schemas.microsoft.com/office/word/2016/wordml/cid" xmlns:w16se="http://schemas.microsoft.com/office/word/2015/wordml/symex" xmlns:wpg="http://schemas.microsoft.com/office/word/2010/wordprocessingGroup" xmlns:wpi="http://schemas.microsoft.com/office/word/2010/wordprocessingInk" xmlns:wne="http://schemas.microsoft.com/office/word/2006/wordml" xmlns:wps="http://schemas.microsoft.com/office/word/2010/wordprocessingShape" mc:Ignorable="w14 w15 w16se w16cid wp14">
   <w:endnote w:type="separator" w:id="-1">
     <w:p>
       <w:pPr>
@@ -1603,7 +1501,7 @@
 </file>
 
 <file path=word/footnotes.xml><?xml version="1.0" encoding="utf-8"?>
-<w:footnotes xmlns:wpc="http://schemas.microsoft.com/office/word/2010/wordprocessingCanvas" xmlns:mc="http://schemas.openxmlformats.org/markup-compatibility/2006" xmlns:o="urn:schemas-microsoft-com:office:office" xmlns:r="http://schemas.openxmlformats.org/officeDocument/2006/relationships" xmlns:m="http://schemas.openxmlformats.org/officeDocument/2006/math" xmlns:v="urn:schemas-microsoft-com:vml" xmlns:wp14="http://schemas.microsoft.com/office/word/2010/wordprocessingDrawing" xmlns:wp="http://schemas.openxmlformats.org/drawingml/2006/wordprocessingDrawing" xmlns:w10="urn:schemas-microsoft-com:office:word" xmlns:w="http://schemas.openxmlformats.org/wordprocessingml/2006/main" xmlns:w14="http://schemas.microsoft.com/office/word/2010/wordml" xmlns:w15="http://schemas.microsoft.com/office/word/2012/wordml" xmlns:wpg="http://schemas.microsoft.com/office/word/2010/wordprocessingGroup" xmlns:wpi="http://schemas.microsoft.com/office/word/2010/wordprocessingInk" xmlns:wne="http://schemas.microsoft.com/office/word/2006/wordml" xmlns:wps="http://schemas.microsoft.com/office/word/2010/wordprocessingShape" mc:Ignorable="w14 w15 wp14">
+<w:footnotes xmlns:wpc="http://schemas.microsoft.com/office/word/2010/wordprocessingCanvas" xmlns:cx="http://schemas.microsoft.com/office/drawing/2014/chartex" xmlns:cx1="http://schemas.microsoft.com/office/drawing/2015/9/8/chartex" xmlns:cx2="http://schemas.microsoft.com/office/drawing/2015/10/21/chartex" xmlns:cx3="http://schemas.microsoft.com/office/drawing/2016/5/9/chartex" xmlns:cx4="http://schemas.microsoft.com/office/drawing/2016/5/10/chartex" xmlns:cx5="http://schemas.microsoft.com/office/drawing/2016/5/11/chartex" xmlns:cx6="http://schemas.microsoft.com/office/drawing/2016/5/12/chartex" xmlns:cx7="http://schemas.microsoft.com/office/drawing/2016/5/13/chartex" xmlns:cx8="http://schemas.microsoft.com/office/drawing/2016/5/14/chartex" xmlns:mc="http://schemas.openxmlformats.org/markup-compatibility/2006" xmlns:aink="http://schemas.microsoft.com/office/drawing/2016/ink" xmlns:am3d="http://schemas.microsoft.com/office/drawing/2017/model3d" xmlns:o="urn:schemas-microsoft-com:office:office" xmlns:r="http://schemas.openxmlformats.org/officeDocument/2006/relationships" xmlns:m="http://schemas.openxmlformats.org/officeDocument/2006/math" xmlns:v="urn:schemas-microsoft-com:vml" xmlns:wp14="http://schemas.microsoft.com/office/word/2010/wordprocessingDrawing" xmlns:wp="http://schemas.openxmlformats.org/drawingml/2006/wordprocessingDrawing" xmlns:w10="urn:schemas-microsoft-com:office:word" xmlns:w="http://schemas.openxmlformats.org/wordprocessingml/2006/main" xmlns:w14="http://schemas.microsoft.com/office/word/2010/wordml" xmlns:w15="http://schemas.microsoft.com/office/word/2012/wordml" xmlns:w16cid="http://schemas.microsoft.com/office/word/2016/wordml/cid" xmlns:w16se="http://schemas.microsoft.com/office/word/2015/wordml/symex" xmlns:wpg="http://schemas.microsoft.com/office/word/2010/wordprocessingGroup" xmlns:wpi="http://schemas.microsoft.com/office/word/2010/wordprocessingInk" xmlns:wne="http://schemas.microsoft.com/office/word/2006/wordml" xmlns:wps="http://schemas.microsoft.com/office/word/2010/wordprocessingShape" mc:Ignorable="w14 w15 w16se w16cid wp14">
   <w:footnote w:type="separator" w:id="-1">
     <w:p>
       <w:pPr>
@@ -1628,7 +1526,7 @@
 </file>
 
 <file path=word/header1.xml><?xml version="1.0" encoding="utf-8"?>
-<w:hdr xmlns:wpc="http://schemas.microsoft.com/office/word/2010/wordprocessingCanvas" xmlns:mc="http://schemas.openxmlformats.org/markup-compatibility/2006" xmlns:o="urn:schemas-microsoft-com:office:office" xmlns:r="http://schemas.openxmlformats.org/officeDocument/2006/relationships" xmlns:m="http://schemas.openxmlformats.org/officeDocument/2006/math" xmlns:v="urn:schemas-microsoft-com:vml" xmlns:wp14="http://schemas.microsoft.com/office/word/2010/wordprocessingDrawing" xmlns:wp="http://schemas.openxmlformats.org/drawingml/2006/wordprocessingDrawing" xmlns:w10="urn:schemas-microsoft-com:office:word" xmlns:w="http://schemas.openxmlformats.org/wordprocessingml/2006/main" xmlns:w14="http://schemas.microsoft.com/office/word/2010/wordml" xmlns:w15="http://schemas.microsoft.com/office/word/2012/wordml" xmlns:wpg="http://schemas.microsoft.com/office/word/2010/wordprocessingGroup" xmlns:wpi="http://schemas.microsoft.com/office/word/2010/wordprocessingInk" xmlns:wne="http://schemas.microsoft.com/office/word/2006/wordml" xmlns:wps="http://schemas.microsoft.com/office/word/2010/wordprocessingShape" mc:Ignorable="w14 w15 wp14">
+<w:hdr xmlns:wpc="http://schemas.microsoft.com/office/word/2010/wordprocessingCanvas" xmlns:cx="http://schemas.microsoft.com/office/drawing/2014/chartex" xmlns:cx1="http://schemas.microsoft.com/office/drawing/2015/9/8/chartex" xmlns:cx2="http://schemas.microsoft.com/office/drawing/2015/10/21/chartex" xmlns:cx3="http://schemas.microsoft.com/office/drawing/2016/5/9/chartex" xmlns:cx4="http://schemas.microsoft.com/office/drawing/2016/5/10/chartex" xmlns:cx5="http://schemas.microsoft.com/office/drawing/2016/5/11/chartex" xmlns:cx6="http://schemas.microsoft.com/office/drawing/2016/5/12/chartex" xmlns:cx7="http://schemas.microsoft.com/office/drawing/2016/5/13/chartex" xmlns:cx8="http://schemas.microsoft.com/office/drawing/2016/5/14/chartex" xmlns:mc="http://schemas.openxmlformats.org/markup-compatibility/2006" xmlns:aink="http://schemas.microsoft.com/office/drawing/2016/ink" xmlns:am3d="http://schemas.microsoft.com/office/drawing/2017/model3d" xmlns:o="urn:schemas-microsoft-com:office:office" xmlns:r="http://schemas.openxmlformats.org/officeDocument/2006/relationships" xmlns:m="http://schemas.openxmlformats.org/officeDocument/2006/math" xmlns:v="urn:schemas-microsoft-com:vml" xmlns:wp14="http://schemas.microsoft.com/office/word/2010/wordprocessingDrawing" xmlns:wp="http://schemas.openxmlformats.org/drawingml/2006/wordprocessingDrawing" xmlns:w10="urn:schemas-microsoft-com:office:word" xmlns:w="http://schemas.openxmlformats.org/wordprocessingml/2006/main" xmlns:w14="http://schemas.microsoft.com/office/word/2010/wordml" xmlns:w15="http://schemas.microsoft.com/office/word/2012/wordml" xmlns:w16cid="http://schemas.microsoft.com/office/word/2016/wordml/cid" xmlns:w16se="http://schemas.microsoft.com/office/word/2015/wordml/symex" xmlns:wpg="http://schemas.microsoft.com/office/word/2010/wordprocessingGroup" xmlns:wpi="http://schemas.microsoft.com/office/word/2010/wordprocessingInk" xmlns:wne="http://schemas.microsoft.com/office/word/2006/wordml" xmlns:wps="http://schemas.microsoft.com/office/word/2010/wordprocessingShape" mc:Ignorable="w14 w15 w16se w16cid wp14">
   <w:p>
     <w:pPr>
       <w:spacing w:after="0" w:line="240" w:lineRule="auto"/>
@@ -1882,8 +1780,8 @@
 </file>
 
 <file path=word/numbering.xml><?xml version="1.0" encoding="utf-8"?>
-<w:numbering xmlns:wpc="http://schemas.microsoft.com/office/word/2010/wordprocessingCanvas" xmlns:mc="http://schemas.openxmlformats.org/markup-compatibility/2006" xmlns:o="urn:schemas-microsoft-com:office:office" xmlns:r="http://schemas.openxmlformats.org/officeDocument/2006/relationships" xmlns:m="http://schemas.openxmlformats.org/officeDocument/2006/math" xmlns:v="urn:schemas-microsoft-com:vml" xmlns:wp14="http://schemas.microsoft.com/office/word/2010/wordprocessingDrawing" xmlns:wp="http://schemas.openxmlformats.org/drawingml/2006/wordprocessingDrawing" xmlns:w10="urn:schemas-microsoft-com:office:word" xmlns:w="http://schemas.openxmlformats.org/wordprocessingml/2006/main" xmlns:w14="http://schemas.microsoft.com/office/word/2010/wordml" xmlns:w15="http://schemas.microsoft.com/office/word/2012/wordml" xmlns:wpg="http://schemas.microsoft.com/office/word/2010/wordprocessingGroup" xmlns:wpi="http://schemas.microsoft.com/office/word/2010/wordprocessingInk" xmlns:wne="http://schemas.microsoft.com/office/word/2006/wordml" xmlns:wps="http://schemas.microsoft.com/office/word/2010/wordprocessingShape" mc:Ignorable="w14 w15 wp14">
-  <w:abstractNum w:abstractNumId="0">
+<w:numbering xmlns:wpc="http://schemas.microsoft.com/office/word/2010/wordprocessingCanvas" xmlns:cx="http://schemas.microsoft.com/office/drawing/2014/chartex" xmlns:cx1="http://schemas.microsoft.com/office/drawing/2015/9/8/chartex" xmlns:cx2="http://schemas.microsoft.com/office/drawing/2015/10/21/chartex" xmlns:cx3="http://schemas.microsoft.com/office/drawing/2016/5/9/chartex" xmlns:cx4="http://schemas.microsoft.com/office/drawing/2016/5/10/chartex" xmlns:cx5="http://schemas.microsoft.com/office/drawing/2016/5/11/chartex" xmlns:cx6="http://schemas.microsoft.com/office/drawing/2016/5/12/chartex" xmlns:cx7="http://schemas.microsoft.com/office/drawing/2016/5/13/chartex" xmlns:cx8="http://schemas.microsoft.com/office/drawing/2016/5/14/chartex" xmlns:mc="http://schemas.openxmlformats.org/markup-compatibility/2006" xmlns:aink="http://schemas.microsoft.com/office/drawing/2016/ink" xmlns:am3d="http://schemas.microsoft.com/office/drawing/2017/model3d" xmlns:o="urn:schemas-microsoft-com:office:office" xmlns:r="http://schemas.openxmlformats.org/officeDocument/2006/relationships" xmlns:m="http://schemas.openxmlformats.org/officeDocument/2006/math" xmlns:v="urn:schemas-microsoft-com:vml" xmlns:wp14="http://schemas.microsoft.com/office/word/2010/wordprocessingDrawing" xmlns:wp="http://schemas.openxmlformats.org/drawingml/2006/wordprocessingDrawing" xmlns:w10="urn:schemas-microsoft-com:office:word" xmlns:w="http://schemas.openxmlformats.org/wordprocessingml/2006/main" xmlns:w14="http://schemas.microsoft.com/office/word/2010/wordml" xmlns:w15="http://schemas.microsoft.com/office/word/2012/wordml" xmlns:w16cid="http://schemas.microsoft.com/office/word/2016/wordml/cid" xmlns:w16se="http://schemas.microsoft.com/office/word/2015/wordml/symex" xmlns:wpg="http://schemas.microsoft.com/office/word/2010/wordprocessingGroup" xmlns:wpi="http://schemas.microsoft.com/office/word/2010/wordprocessingInk" xmlns:wne="http://schemas.microsoft.com/office/word/2006/wordml" xmlns:wps="http://schemas.microsoft.com/office/word/2010/wordprocessingShape" mc:Ignorable="w14 w15 w16se w16cid wp14">
+  <w:abstractNum w:abstractNumId="0" w15:restartNumberingAfterBreak="0">
     <w:nsid w:val="0A894EE2"/>
     <w:multiLevelType w:val="multilevel"/>
     <w:tmpl w:val="CE505F00"/>
@@ -2032,7 +1930,7 @@
       </w:rPr>
     </w:lvl>
   </w:abstractNum>
-  <w:abstractNum w:abstractNumId="1">
+  <w:abstractNum w:abstractNumId="1" w15:restartNumberingAfterBreak="0">
     <w:nsid w:val="1CB32446"/>
     <w:multiLevelType w:val="multilevel"/>
     <w:tmpl w:val="75608386"/>
@@ -2181,7 +2079,7 @@
       </w:rPr>
     </w:lvl>
   </w:abstractNum>
-  <w:abstractNum w:abstractNumId="2">
+  <w:abstractNum w:abstractNumId="2" w15:restartNumberingAfterBreak="0">
     <w:nsid w:val="31AD765C"/>
     <w:multiLevelType w:val="multilevel"/>
     <w:tmpl w:val="00A2C62C"/>
@@ -2330,7 +2228,7 @@
       </w:rPr>
     </w:lvl>
   </w:abstractNum>
-  <w:abstractNum w:abstractNumId="3">
+  <w:abstractNum w:abstractNumId="3" w15:restartNumberingAfterBreak="0">
     <w:nsid w:val="49516AF7"/>
     <w:multiLevelType w:val="hybridMultilevel"/>
     <w:tmpl w:val="ABD6C78A"/>
@@ -2443,7 +2341,7 @@
       </w:rPr>
     </w:lvl>
   </w:abstractNum>
-  <w:abstractNum w:abstractNumId="4">
+  <w:abstractNum w:abstractNumId="4" w15:restartNumberingAfterBreak="0">
     <w:nsid w:val="52BC4920"/>
     <w:multiLevelType w:val="hybridMultilevel"/>
     <w:tmpl w:val="0B643792"/>
@@ -2556,7 +2454,7 @@
       </w:rPr>
     </w:lvl>
   </w:abstractNum>
-  <w:abstractNum w:abstractNumId="5">
+  <w:abstractNum w:abstractNumId="5" w15:restartNumberingAfterBreak="0">
     <w:nsid w:val="59BF31EE"/>
     <w:multiLevelType w:val="multilevel"/>
     <w:tmpl w:val="50E49DFC"/>
@@ -2705,7 +2603,7 @@
       </w:rPr>
     </w:lvl>
   </w:abstractNum>
-  <w:abstractNum w:abstractNumId="6">
+  <w:abstractNum w:abstractNumId="6" w15:restartNumberingAfterBreak="0">
     <w:nsid w:val="7BD6099F"/>
     <w:multiLevelType w:val="multilevel"/>
     <w:tmpl w:val="75640DAE"/>
@@ -2879,7 +2777,7 @@
 </file>
 
 <file path=word/styles.xml><?xml version="1.0" encoding="utf-8"?>
-<w:styles xmlns:mc="http://schemas.openxmlformats.org/markup-compatibility/2006" xmlns:r="http://schemas.openxmlformats.org/officeDocument/2006/relationships" xmlns:w="http://schemas.openxmlformats.org/wordprocessingml/2006/main" xmlns:w14="http://schemas.microsoft.com/office/word/2010/wordml" xmlns:w15="http://schemas.microsoft.com/office/word/2012/wordml" mc:Ignorable="w14 w15">
+<w:styles xmlns:mc="http://schemas.openxmlformats.org/markup-compatibility/2006" xmlns:r="http://schemas.openxmlformats.org/officeDocument/2006/relationships" xmlns:w="http://schemas.openxmlformats.org/wordprocessingml/2006/main" xmlns:w14="http://schemas.microsoft.com/office/word/2010/wordml" xmlns:w15="http://schemas.microsoft.com/office/word/2012/wordml" xmlns:w16cid="http://schemas.microsoft.com/office/word/2016/wordml/cid" xmlns:w16se="http://schemas.microsoft.com/office/word/2015/wordml/symex" mc:Ignorable="w14 w15 w16se w16cid">
   <w:docDefaults>
     <w:rPrDefault>
       <w:rPr>
@@ -2895,7 +2793,7 @@
       </w:pPr>
     </w:pPrDefault>
   </w:docDefaults>
-  <w:latentStyles w:defLockedState="0" w:defUIPriority="99" w:defSemiHidden="0" w:defUnhideWhenUsed="0" w:defQFormat="0" w:count="371">
+  <w:latentStyles w:defLockedState="0" w:defUIPriority="99" w:defSemiHidden="0" w:defUnhideWhenUsed="0" w:defQFormat="0" w:count="375">
     <w:lsdException w:name="Normal" w:uiPriority="0" w:qFormat="1"/>
     <w:lsdException w:name="heading 1" w:uiPriority="9" w:qFormat="1"/>
     <w:lsdException w:name="heading 2" w:semiHidden="1" w:uiPriority="9" w:unhideWhenUsed="1" w:qFormat="1"/>
@@ -3001,7 +2899,6 @@
     <w:lsdException w:name="HTML Sample" w:semiHidden="1" w:unhideWhenUsed="1"/>
     <w:lsdException w:name="HTML Typewriter" w:semiHidden="1" w:unhideWhenUsed="1"/>
     <w:lsdException w:name="HTML Variable" w:semiHidden="1" w:unhideWhenUsed="1"/>
-    <w:lsdException w:name="Normal Table" w:semiHidden="1" w:unhideWhenUsed="1"/>
     <w:lsdException w:name="annotation subject" w:semiHidden="1" w:unhideWhenUsed="1"/>
     <w:lsdException w:name="No List" w:semiHidden="1" w:unhideWhenUsed="1"/>
     <w:lsdException w:name="Outline List 1" w:semiHidden="1" w:unhideWhenUsed="1"/>
@@ -3045,10 +2942,8 @@
     <w:lsdException w:name="Table Elegant" w:semiHidden="1" w:unhideWhenUsed="1"/>
     <w:lsdException w:name="Table Professional" w:semiHidden="1" w:unhideWhenUsed="1"/>
     <w:lsdException w:name="Table Subtle 1" w:semiHidden="1" w:unhideWhenUsed="1"/>
-    <w:lsdException w:name="Table Subtle 2" w:semiHidden="1" w:unhideWhenUsed="1"/>
     <w:lsdException w:name="Table Web 1" w:semiHidden="1" w:unhideWhenUsed="1"/>
     <w:lsdException w:name="Table Web 2" w:semiHidden="1" w:unhideWhenUsed="1"/>
-    <w:lsdException w:name="Table Web 3" w:semiHidden="1" w:unhideWhenUsed="1"/>
     <w:lsdException w:name="Balloon Text" w:semiHidden="1" w:unhideWhenUsed="1"/>
     <w:lsdException w:name="Table Grid" w:uiPriority="39"/>
     <w:lsdException w:name="Table Theme" w:semiHidden="1" w:unhideWhenUsed="1"/>
@@ -3267,6 +3162,10 @@
     <w:lsdException w:name="List Table 5 Dark Accent 6" w:uiPriority="50"/>
     <w:lsdException w:name="List Table 6 Colorful Accent 6" w:uiPriority="51"/>
     <w:lsdException w:name="List Table 7 Colorful Accent 6" w:uiPriority="52"/>
+    <w:lsdException w:name="Mention" w:semiHidden="1" w:unhideWhenUsed="1"/>
+    <w:lsdException w:name="Smart Hyperlink" w:semiHidden="1" w:unhideWhenUsed="1"/>
+    <w:lsdException w:name="Hashtag" w:semiHidden="1" w:unhideWhenUsed="1"/>
+    <w:lsdException w:name="Unresolved Mention" w:semiHidden="1" w:unhideWhenUsed="1"/>
   </w:latentStyles>
   <w:style w:type="paragraph" w:default="1" w:styleId="Normal">
     <w:name w:val="Normal"/>

</xml_diff>